<commit_message>
Le agrege las preguntas
</commit_message>
<xml_diff>
--- a/01-Definition/02 CLIENT HISTORY.docx
+++ b/01-Definition/02 CLIENT HISTORY.docx
@@ -667,20 +667,262 @@
     <w:p>
       <w:pPr>
         <w:pStyle w:val="Prrafodelista"/>
-        <w:rPr>
-          <w:b/>
-          <w:bCs/>
-          <w:color w:val="000000"/>
-        </w:rPr>
-      </w:pPr>
+        <w:numPr>
+          <w:ilvl w:val="0"/>
+          <w:numId w:val="1"/>
+        </w:numPr>
+        <w:rPr>
+          <w:b/>
+        </w:rPr>
+      </w:pPr>
+      <w:proofErr w:type="gramStart"/>
+      <w:r>
+        <w:rPr>
+          <w:b/>
+          <w:bCs/>
+          <w:color w:val="000000"/>
+        </w:rPr>
+        <w:t xml:space="preserve">In </w:t>
+      </w:r>
+      <w:proofErr w:type="spellStart"/>
+      <w:r>
+        <w:rPr>
+          <w:b/>
+          <w:bCs/>
+          <w:color w:val="000000"/>
+        </w:rPr>
+        <w:t>your</w:t>
+      </w:r>
+      <w:proofErr w:type="spellEnd"/>
+      <w:r>
+        <w:rPr>
+          <w:b/>
+          <w:bCs/>
+          <w:color w:val="000000"/>
+        </w:rPr>
+        <w:t xml:space="preserve"> </w:t>
+      </w:r>
+      <w:proofErr w:type="spellStart"/>
+      <w:r>
+        <w:rPr>
+          <w:b/>
+          <w:bCs/>
+          <w:color w:val="000000"/>
+        </w:rPr>
+        <w:t>opinion</w:t>
+      </w:r>
+      <w:proofErr w:type="spellEnd"/>
+      <w:r>
+        <w:rPr>
+          <w:b/>
+          <w:bCs/>
+          <w:color w:val="000000"/>
+        </w:rPr>
+        <w:t xml:space="preserve">, </w:t>
+      </w:r>
+      <w:proofErr w:type="spellStart"/>
+      <w:r>
+        <w:rPr>
+          <w:b/>
+          <w:bCs/>
+          <w:color w:val="000000"/>
+        </w:rPr>
+        <w:t>what</w:t>
+      </w:r>
+      <w:proofErr w:type="spellEnd"/>
+      <w:r>
+        <w:rPr>
+          <w:b/>
+          <w:bCs/>
+          <w:color w:val="000000"/>
+        </w:rPr>
+        <w:t xml:space="preserve"> </w:t>
+      </w:r>
+      <w:proofErr w:type="spellStart"/>
+      <w:r>
+        <w:rPr>
+          <w:b/>
+          <w:bCs/>
+          <w:color w:val="000000"/>
+        </w:rPr>
+        <w:t>would</w:t>
+      </w:r>
+      <w:proofErr w:type="spellEnd"/>
+      <w:r>
+        <w:rPr>
+          <w:b/>
+          <w:bCs/>
+          <w:color w:val="000000"/>
+        </w:rPr>
+        <w:t xml:space="preserve"> be </w:t>
+      </w:r>
+      <w:proofErr w:type="spellStart"/>
+      <w:r>
+        <w:rPr>
+          <w:b/>
+          <w:bCs/>
+          <w:color w:val="000000"/>
+        </w:rPr>
+        <w:t>the</w:t>
+      </w:r>
+      <w:proofErr w:type="spellEnd"/>
+      <w:r>
+        <w:rPr>
+          <w:b/>
+          <w:bCs/>
+          <w:color w:val="000000"/>
+        </w:rPr>
+        <w:t xml:space="preserve"> </w:t>
+      </w:r>
+      <w:proofErr w:type="spellStart"/>
+      <w:r>
+        <w:rPr>
+          <w:b/>
+          <w:bCs/>
+          <w:color w:val="000000"/>
+        </w:rPr>
+        <w:t>biggest</w:t>
+      </w:r>
+      <w:proofErr w:type="spellEnd"/>
+      <w:r>
+        <w:rPr>
+          <w:b/>
+          <w:bCs/>
+          <w:color w:val="000000"/>
+        </w:rPr>
+        <w:t xml:space="preserve"> </w:t>
+      </w:r>
+      <w:proofErr w:type="spellStart"/>
+      <w:r>
+        <w:rPr>
+          <w:b/>
+          <w:bCs/>
+          <w:color w:val="000000"/>
+        </w:rPr>
+        <w:t>problem</w:t>
+      </w:r>
+      <w:proofErr w:type="spellEnd"/>
+      <w:r>
+        <w:rPr>
+          <w:b/>
+          <w:bCs/>
+          <w:color w:val="000000"/>
+        </w:rPr>
+        <w:t xml:space="preserve"> </w:t>
+      </w:r>
+      <w:proofErr w:type="spellStart"/>
+      <w:r>
+        <w:rPr>
+          <w:b/>
+          <w:bCs/>
+          <w:color w:val="000000"/>
+        </w:rPr>
+        <w:t>that</w:t>
+      </w:r>
+      <w:proofErr w:type="spellEnd"/>
+      <w:r>
+        <w:rPr>
+          <w:b/>
+          <w:bCs/>
+          <w:color w:val="000000"/>
+        </w:rPr>
+        <w:t xml:space="preserve"> </w:t>
+      </w:r>
+      <w:proofErr w:type="spellStart"/>
+      <w:r>
+        <w:rPr>
+          <w:b/>
+          <w:bCs/>
+          <w:color w:val="000000"/>
+        </w:rPr>
+        <w:t>our</w:t>
+      </w:r>
+      <w:proofErr w:type="spellEnd"/>
+      <w:r>
+        <w:rPr>
+          <w:b/>
+          <w:bCs/>
+          <w:color w:val="000000"/>
+        </w:rPr>
+        <w:t xml:space="preserve"> </w:t>
+      </w:r>
+      <w:proofErr w:type="spellStart"/>
+      <w:r>
+        <w:rPr>
+          <w:b/>
+          <w:bCs/>
+          <w:color w:val="000000"/>
+        </w:rPr>
+        <w:t>application</w:t>
+      </w:r>
+      <w:proofErr w:type="spellEnd"/>
+      <w:r>
+        <w:rPr>
+          <w:b/>
+          <w:bCs/>
+          <w:color w:val="000000"/>
+        </w:rPr>
+        <w:t xml:space="preserve"> </w:t>
+      </w:r>
+      <w:proofErr w:type="spellStart"/>
+      <w:r>
+        <w:rPr>
+          <w:b/>
+          <w:bCs/>
+          <w:color w:val="000000"/>
+        </w:rPr>
+        <w:t>should</w:t>
+      </w:r>
+      <w:proofErr w:type="spellEnd"/>
+      <w:r>
+        <w:rPr>
+          <w:b/>
+          <w:bCs/>
+          <w:color w:val="000000"/>
+        </w:rPr>
+        <w:t xml:space="preserve"> </w:t>
+      </w:r>
+      <w:proofErr w:type="spellStart"/>
+      <w:r>
+        <w:rPr>
+          <w:b/>
+          <w:bCs/>
+          <w:color w:val="000000"/>
+        </w:rPr>
+        <w:t>solve</w:t>
+      </w:r>
+      <w:proofErr w:type="spellEnd"/>
+      <w:r>
+        <w:rPr>
+          <w:b/>
+          <w:bCs/>
+          <w:color w:val="000000"/>
+        </w:rPr>
+        <w:t>?</w:t>
+      </w:r>
+      <w:proofErr w:type="gramEnd"/>
     </w:p>
     <w:p>
       <w:pPr>
         <w:pStyle w:val="Prrafodelista"/>
         <w:rPr>
           <w:b/>
-          <w:bCs/>
-          <w:color w:val="000000"/>
+        </w:rPr>
+      </w:pPr>
+    </w:p>
+    <w:p>
+      <w:pPr>
+        <w:pStyle w:val="Prrafodelista"/>
+        <w:rPr>
+          <w:b/>
+        </w:rPr>
+      </w:pPr>
+    </w:p>
+    <w:p>
+      <w:pPr>
+        <w:pStyle w:val="Prrafodelista"/>
+        <w:rPr>
+          <w:b/>
         </w:rPr>
       </w:pPr>
     </w:p>
@@ -695,242 +937,873 @@
           <w:b/>
         </w:rPr>
       </w:pPr>
+      <w:proofErr w:type="spellStart"/>
+      <w:r>
+        <w:rPr>
+          <w:b/>
+        </w:rPr>
+        <w:t>what</w:t>
+      </w:r>
+      <w:proofErr w:type="spellEnd"/>
+      <w:r>
+        <w:rPr>
+          <w:b/>
+        </w:rPr>
+        <w:t xml:space="preserve"> </w:t>
+      </w:r>
+      <w:proofErr w:type="spellStart"/>
+      <w:r>
+        <w:rPr>
+          <w:b/>
+        </w:rPr>
+        <w:t>kind</w:t>
+      </w:r>
+      <w:proofErr w:type="spellEnd"/>
+      <w:r>
+        <w:rPr>
+          <w:b/>
+        </w:rPr>
+        <w:t xml:space="preserve"> </w:t>
+      </w:r>
+      <w:proofErr w:type="spellStart"/>
+      <w:r>
+        <w:rPr>
+          <w:b/>
+        </w:rPr>
+        <w:t>of</w:t>
+      </w:r>
+      <w:proofErr w:type="spellEnd"/>
+      <w:r>
+        <w:rPr>
+          <w:b/>
+        </w:rPr>
+        <w:t xml:space="preserve"> </w:t>
+      </w:r>
+      <w:proofErr w:type="spellStart"/>
+      <w:r>
+        <w:rPr>
+          <w:b/>
+        </w:rPr>
+        <w:t>things</w:t>
+      </w:r>
+      <w:proofErr w:type="spellEnd"/>
+      <w:r>
+        <w:rPr>
+          <w:b/>
+        </w:rPr>
+        <w:t xml:space="preserve"> </w:t>
+      </w:r>
+      <w:proofErr w:type="spellStart"/>
+      <w:r>
+        <w:rPr>
+          <w:b/>
+        </w:rPr>
+        <w:t>would</w:t>
+      </w:r>
+      <w:proofErr w:type="spellEnd"/>
+      <w:r>
+        <w:rPr>
+          <w:b/>
+        </w:rPr>
+        <w:t xml:space="preserve"> </w:t>
+      </w:r>
+      <w:proofErr w:type="spellStart"/>
+      <w:r>
+        <w:rPr>
+          <w:b/>
+        </w:rPr>
+        <w:t>you</w:t>
+      </w:r>
+      <w:proofErr w:type="spellEnd"/>
+      <w:r>
+        <w:rPr>
+          <w:b/>
+        </w:rPr>
+        <w:t xml:space="preserve"> </w:t>
+      </w:r>
+      <w:proofErr w:type="spellStart"/>
+      <w:r>
+        <w:rPr>
+          <w:b/>
+        </w:rPr>
+        <w:t>like</w:t>
+      </w:r>
+      <w:proofErr w:type="spellEnd"/>
+      <w:r>
+        <w:rPr>
+          <w:b/>
+        </w:rPr>
+        <w:t xml:space="preserve"> </w:t>
+      </w:r>
+      <w:proofErr w:type="spellStart"/>
+      <w:r>
+        <w:rPr>
+          <w:b/>
+        </w:rPr>
+        <w:t>the</w:t>
+      </w:r>
+      <w:proofErr w:type="spellEnd"/>
+      <w:r>
+        <w:rPr>
+          <w:b/>
+        </w:rPr>
+        <w:t xml:space="preserve"> </w:t>
+      </w:r>
       <w:proofErr w:type="gramStart"/>
       <w:r>
         <w:rPr>
           <w:b/>
-          <w:bCs/>
-          <w:color w:val="000000"/>
-        </w:rPr>
-        <w:t xml:space="preserve">In </w:t>
-      </w:r>
-      <w:proofErr w:type="spellStart"/>
-      <w:r>
-        <w:rPr>
-          <w:b/>
-          <w:bCs/>
-          <w:color w:val="000000"/>
-        </w:rPr>
-        <w:t>your</w:t>
-      </w:r>
-      <w:proofErr w:type="spellEnd"/>
-      <w:r>
-        <w:rPr>
-          <w:b/>
-          <w:bCs/>
-          <w:color w:val="000000"/>
-        </w:rPr>
-        <w:t xml:space="preserve"> </w:t>
-      </w:r>
-      <w:proofErr w:type="spellStart"/>
-      <w:r>
-        <w:rPr>
-          <w:b/>
-          <w:bCs/>
-          <w:color w:val="000000"/>
-        </w:rPr>
-        <w:t>opinion</w:t>
-      </w:r>
-      <w:proofErr w:type="spellEnd"/>
-      <w:r>
-        <w:rPr>
-          <w:b/>
-          <w:bCs/>
-          <w:color w:val="000000"/>
+        </w:rPr>
+        <w:t>app</w:t>
+      </w:r>
+      <w:proofErr w:type="gramEnd"/>
+      <w:r>
+        <w:rPr>
+          <w:b/>
+        </w:rPr>
+        <w:t xml:space="preserve"> </w:t>
+      </w:r>
+      <w:proofErr w:type="spellStart"/>
+      <w:r>
+        <w:rPr>
+          <w:b/>
+        </w:rPr>
+        <w:t>to</w:t>
+      </w:r>
+      <w:proofErr w:type="spellEnd"/>
+      <w:r>
+        <w:rPr>
+          <w:b/>
+        </w:rPr>
+        <w:t xml:space="preserve"> do</w:t>
+      </w:r>
+      <w:r>
+        <w:rPr>
+          <w:b/>
+        </w:rPr>
+        <w:t>?</w:t>
+      </w:r>
+    </w:p>
+    <w:p>
+      <w:pPr>
+        <w:pStyle w:val="Prrafodelista"/>
+        <w:jc w:val="both"/>
+        <w:rPr>
+          <w:bCs/>
+        </w:rPr>
+      </w:pPr>
+      <w:proofErr w:type="spellStart"/>
+      <w:r>
+        <w:rPr>
+          <w:bCs/>
+        </w:rPr>
+        <w:t>The</w:t>
+      </w:r>
+      <w:proofErr w:type="spellEnd"/>
+      <w:r>
+        <w:rPr>
+          <w:bCs/>
+        </w:rPr>
+        <w:t xml:space="preserve"> </w:t>
+      </w:r>
+      <w:proofErr w:type="spellStart"/>
+      <w:r>
+        <w:rPr>
+          <w:bCs/>
+        </w:rPr>
+        <w:t>application</w:t>
+      </w:r>
+      <w:proofErr w:type="spellEnd"/>
+      <w:r>
+        <w:rPr>
+          <w:bCs/>
+        </w:rPr>
+        <w:t xml:space="preserve"> </w:t>
+      </w:r>
+      <w:proofErr w:type="spellStart"/>
+      <w:r>
+        <w:rPr>
+          <w:bCs/>
+        </w:rPr>
+        <w:t>should</w:t>
+      </w:r>
+      <w:proofErr w:type="spellEnd"/>
+      <w:r>
+        <w:rPr>
+          <w:bCs/>
+        </w:rPr>
+        <w:t xml:space="preserve"> </w:t>
+      </w:r>
+      <w:proofErr w:type="spellStart"/>
+      <w:r>
+        <w:rPr>
+          <w:bCs/>
+        </w:rPr>
+        <w:t>allow</w:t>
+      </w:r>
+      <w:proofErr w:type="spellEnd"/>
+      <w:r>
+        <w:rPr>
+          <w:bCs/>
+        </w:rPr>
+        <w:t xml:space="preserve"> </w:t>
+      </w:r>
+      <w:proofErr w:type="spellStart"/>
+      <w:r>
+        <w:rPr>
+          <w:bCs/>
+        </w:rPr>
+        <w:t>people</w:t>
+      </w:r>
+      <w:proofErr w:type="spellEnd"/>
+      <w:r>
+        <w:rPr>
+          <w:bCs/>
+        </w:rPr>
+        <w:t xml:space="preserve"> </w:t>
+      </w:r>
+      <w:proofErr w:type="spellStart"/>
+      <w:r>
+        <w:rPr>
+          <w:bCs/>
+        </w:rPr>
+        <w:t>through</w:t>
+      </w:r>
+      <w:proofErr w:type="spellEnd"/>
+      <w:r>
+        <w:rPr>
+          <w:bCs/>
+        </w:rPr>
+        <w:t xml:space="preserve"> </w:t>
+      </w:r>
+      <w:proofErr w:type="spellStart"/>
+      <w:proofErr w:type="gramStart"/>
+      <w:r>
+        <w:rPr>
+          <w:bCs/>
+        </w:rPr>
+        <w:t>an</w:t>
+      </w:r>
+      <w:proofErr w:type="spellEnd"/>
+      <w:r>
+        <w:rPr>
+          <w:bCs/>
+        </w:rPr>
+        <w:t xml:space="preserve"> interface</w:t>
+      </w:r>
+      <w:proofErr w:type="gramEnd"/>
+      <w:r>
+        <w:rPr>
+          <w:bCs/>
+        </w:rPr>
+        <w:t xml:space="preserve"> </w:t>
+      </w:r>
+      <w:proofErr w:type="spellStart"/>
+      <w:r>
+        <w:rPr>
+          <w:bCs/>
+        </w:rPr>
+        <w:t>to</w:t>
+      </w:r>
+      <w:proofErr w:type="spellEnd"/>
+      <w:r>
+        <w:rPr>
+          <w:bCs/>
+        </w:rPr>
+        <w:t xml:space="preserve"> </w:t>
+      </w:r>
+      <w:proofErr w:type="spellStart"/>
+      <w:r>
+        <w:rPr>
+          <w:bCs/>
+        </w:rPr>
+        <w:t>act</w:t>
+      </w:r>
+      <w:proofErr w:type="spellEnd"/>
+      <w:r>
+        <w:rPr>
+          <w:bCs/>
+        </w:rPr>
+        <w:t xml:space="preserve"> as a </w:t>
+      </w:r>
+      <w:proofErr w:type="spellStart"/>
+      <w:r>
+        <w:rPr>
+          <w:bCs/>
+        </w:rPr>
+        <w:t>google</w:t>
+      </w:r>
+      <w:proofErr w:type="spellEnd"/>
+      <w:r>
+        <w:rPr>
+          <w:bCs/>
+        </w:rPr>
+        <w:t xml:space="preserve"> </w:t>
+      </w:r>
+      <w:proofErr w:type="spellStart"/>
+      <w:r>
+        <w:rPr>
+          <w:bCs/>
+        </w:rPr>
+        <w:t>search</w:t>
+      </w:r>
+      <w:proofErr w:type="spellEnd"/>
+      <w:r>
+        <w:rPr>
+          <w:bCs/>
+        </w:rPr>
+        <w:t xml:space="preserve"> </w:t>
+      </w:r>
+      <w:proofErr w:type="spellStart"/>
+      <w:r>
+        <w:rPr>
+          <w:bCs/>
+        </w:rPr>
+        <w:t>engine</w:t>
+      </w:r>
+      <w:proofErr w:type="spellEnd"/>
+      <w:r>
+        <w:rPr>
+          <w:bCs/>
         </w:rPr>
         <w:t xml:space="preserve">, </w:t>
       </w:r>
       <w:proofErr w:type="spellStart"/>
       <w:r>
         <w:rPr>
-          <w:b/>
-          <w:bCs/>
-          <w:color w:val="000000"/>
-        </w:rPr>
-        <w:t>what</w:t>
-      </w:r>
-      <w:proofErr w:type="spellEnd"/>
-      <w:r>
-        <w:rPr>
-          <w:b/>
-          <w:bCs/>
-          <w:color w:val="000000"/>
-        </w:rPr>
-        <w:t xml:space="preserve"> </w:t>
-      </w:r>
-      <w:proofErr w:type="spellStart"/>
-      <w:r>
-        <w:rPr>
-          <w:b/>
-          <w:bCs/>
-          <w:color w:val="000000"/>
-        </w:rPr>
-        <w:t>would</w:t>
-      </w:r>
-      <w:proofErr w:type="spellEnd"/>
-      <w:r>
-        <w:rPr>
-          <w:b/>
-          <w:bCs/>
-          <w:color w:val="000000"/>
+          <w:bCs/>
+        </w:rPr>
+        <w:t>that</w:t>
+      </w:r>
+      <w:proofErr w:type="spellEnd"/>
+      <w:r>
+        <w:rPr>
+          <w:bCs/>
+        </w:rPr>
+        <w:t xml:space="preserve"> </w:t>
+      </w:r>
+      <w:proofErr w:type="spellStart"/>
+      <w:r>
+        <w:rPr>
+          <w:bCs/>
+        </w:rPr>
+        <w:t>is</w:t>
+      </w:r>
+      <w:proofErr w:type="spellEnd"/>
+      <w:r>
+        <w:rPr>
+          <w:bCs/>
+        </w:rPr>
+        <w:t xml:space="preserve">, </w:t>
+      </w:r>
+      <w:proofErr w:type="spellStart"/>
+      <w:r>
+        <w:rPr>
+          <w:bCs/>
+        </w:rPr>
+        <w:t>by</w:t>
+      </w:r>
+      <w:proofErr w:type="spellEnd"/>
+      <w:r>
+        <w:rPr>
+          <w:bCs/>
+        </w:rPr>
+        <w:t xml:space="preserve"> </w:t>
+      </w:r>
+      <w:proofErr w:type="spellStart"/>
+      <w:r>
+        <w:rPr>
+          <w:bCs/>
+        </w:rPr>
+        <w:t>using</w:t>
+      </w:r>
+      <w:proofErr w:type="spellEnd"/>
+      <w:r>
+        <w:rPr>
+          <w:bCs/>
+        </w:rPr>
+        <w:t xml:space="preserve"> </w:t>
+      </w:r>
+      <w:proofErr w:type="spellStart"/>
+      <w:r>
+        <w:rPr>
+          <w:bCs/>
+        </w:rPr>
+        <w:t>keywords</w:t>
+      </w:r>
+      <w:proofErr w:type="spellEnd"/>
+      <w:r>
+        <w:rPr>
+          <w:bCs/>
+        </w:rPr>
+        <w:t xml:space="preserve"> </w:t>
+      </w:r>
+      <w:proofErr w:type="spellStart"/>
+      <w:r>
+        <w:rPr>
+          <w:bCs/>
+        </w:rPr>
+        <w:t>or</w:t>
+      </w:r>
+      <w:proofErr w:type="spellEnd"/>
+      <w:r>
+        <w:rPr>
+          <w:bCs/>
+        </w:rPr>
+        <w:t xml:space="preserve"> </w:t>
+      </w:r>
+      <w:proofErr w:type="spellStart"/>
+      <w:r>
+        <w:rPr>
+          <w:bCs/>
+        </w:rPr>
+        <w:t>themes</w:t>
+      </w:r>
+      <w:proofErr w:type="spellEnd"/>
+      <w:r>
+        <w:rPr>
+          <w:bCs/>
+        </w:rPr>
+        <w:t xml:space="preserve">, </w:t>
+      </w:r>
+      <w:proofErr w:type="spellStart"/>
+      <w:r>
+        <w:rPr>
+          <w:bCs/>
+        </w:rPr>
+        <w:t>authors</w:t>
+      </w:r>
+      <w:proofErr w:type="spellEnd"/>
+      <w:r>
+        <w:rPr>
+          <w:bCs/>
+        </w:rPr>
+        <w:t xml:space="preserve"> </w:t>
+      </w:r>
+      <w:proofErr w:type="spellStart"/>
+      <w:r>
+        <w:rPr>
+          <w:bCs/>
+        </w:rPr>
+        <w:t>or</w:t>
+      </w:r>
+      <w:proofErr w:type="spellEnd"/>
+      <w:r>
+        <w:rPr>
+          <w:bCs/>
+        </w:rPr>
+        <w:t xml:space="preserve"> </w:t>
+      </w:r>
+      <w:proofErr w:type="spellStart"/>
+      <w:r>
+        <w:rPr>
+          <w:bCs/>
+        </w:rPr>
+        <w:t>years</w:t>
+      </w:r>
+      <w:proofErr w:type="spellEnd"/>
+      <w:r>
+        <w:rPr>
+          <w:bCs/>
+        </w:rPr>
+        <w:t xml:space="preserve">, </w:t>
+      </w:r>
+      <w:proofErr w:type="spellStart"/>
+      <w:r>
+        <w:rPr>
+          <w:bCs/>
+        </w:rPr>
+        <w:t>allowing</w:t>
+      </w:r>
+      <w:proofErr w:type="spellEnd"/>
+      <w:r>
+        <w:rPr>
+          <w:bCs/>
+        </w:rPr>
+        <w:t xml:space="preserve"> </w:t>
+      </w:r>
+      <w:proofErr w:type="spellStart"/>
+      <w:r>
+        <w:rPr>
+          <w:bCs/>
+        </w:rPr>
+        <w:t>the</w:t>
+      </w:r>
+      <w:proofErr w:type="spellEnd"/>
+      <w:r>
+        <w:rPr>
+          <w:bCs/>
+        </w:rPr>
+        <w:t xml:space="preserve"> </w:t>
+      </w:r>
+      <w:proofErr w:type="spellStart"/>
+      <w:r>
+        <w:rPr>
+          <w:bCs/>
+        </w:rPr>
+        <w:t>user</w:t>
+      </w:r>
+      <w:proofErr w:type="spellEnd"/>
+      <w:r>
+        <w:rPr>
+          <w:bCs/>
+        </w:rPr>
+        <w:t xml:space="preserve"> </w:t>
+      </w:r>
+      <w:proofErr w:type="spellStart"/>
+      <w:r>
+        <w:rPr>
+          <w:bCs/>
+        </w:rPr>
+        <w:t>to</w:t>
+      </w:r>
+      <w:proofErr w:type="spellEnd"/>
+      <w:r>
+        <w:rPr>
+          <w:bCs/>
+        </w:rPr>
+        <w:t xml:space="preserve"> </w:t>
+      </w:r>
+      <w:proofErr w:type="spellStart"/>
+      <w:r>
+        <w:rPr>
+          <w:bCs/>
+        </w:rPr>
+        <w:t>find</w:t>
+      </w:r>
+      <w:proofErr w:type="spellEnd"/>
+      <w:r>
+        <w:rPr>
+          <w:bCs/>
+        </w:rPr>
+        <w:t xml:space="preserve"> </w:t>
+      </w:r>
+      <w:proofErr w:type="spellStart"/>
+      <w:r>
+        <w:rPr>
+          <w:bCs/>
+        </w:rPr>
+        <w:t>the</w:t>
+      </w:r>
+      <w:proofErr w:type="spellEnd"/>
+      <w:r>
+        <w:rPr>
+          <w:bCs/>
+        </w:rPr>
+        <w:t xml:space="preserve"> </w:t>
+      </w:r>
+      <w:proofErr w:type="spellStart"/>
+      <w:r>
+        <w:rPr>
+          <w:bCs/>
+        </w:rPr>
+        <w:t>exact</w:t>
+      </w:r>
+      <w:proofErr w:type="spellEnd"/>
+      <w:r>
+        <w:rPr>
+          <w:bCs/>
+        </w:rPr>
+        <w:t xml:space="preserve"> </w:t>
+      </w:r>
+      <w:proofErr w:type="spellStart"/>
+      <w:r>
+        <w:rPr>
+          <w:bCs/>
+        </w:rPr>
+        <w:t>address</w:t>
+      </w:r>
+      <w:proofErr w:type="spellEnd"/>
+      <w:r>
+        <w:rPr>
+          <w:bCs/>
+        </w:rPr>
+        <w:t xml:space="preserve"> </w:t>
+      </w:r>
+      <w:proofErr w:type="spellStart"/>
+      <w:r>
+        <w:rPr>
+          <w:bCs/>
+        </w:rPr>
+        <w:t>of</w:t>
+      </w:r>
+      <w:proofErr w:type="spellEnd"/>
+      <w:r>
+        <w:rPr>
+          <w:bCs/>
+        </w:rPr>
+        <w:t xml:space="preserve"> </w:t>
+      </w:r>
+      <w:proofErr w:type="spellStart"/>
+      <w:r>
+        <w:rPr>
+          <w:bCs/>
+        </w:rPr>
+        <w:t>his</w:t>
+      </w:r>
+      <w:proofErr w:type="spellEnd"/>
+      <w:r>
+        <w:rPr>
+          <w:bCs/>
+        </w:rPr>
+        <w:t xml:space="preserve"> </w:t>
+      </w:r>
+      <w:proofErr w:type="spellStart"/>
+      <w:r>
+        <w:rPr>
+          <w:bCs/>
+        </w:rPr>
+        <w:t>book</w:t>
+      </w:r>
+      <w:proofErr w:type="spellEnd"/>
+      <w:r>
+        <w:rPr>
+          <w:bCs/>
+        </w:rPr>
+        <w:t xml:space="preserve"> as </w:t>
+      </w:r>
+      <w:proofErr w:type="spellStart"/>
+      <w:r>
+        <w:rPr>
+          <w:bCs/>
+        </w:rPr>
+        <w:t>well</w:t>
+      </w:r>
+      <w:proofErr w:type="spellEnd"/>
+      <w:r>
+        <w:rPr>
+          <w:bCs/>
+        </w:rPr>
+        <w:t xml:space="preserve"> as </w:t>
+      </w:r>
+      <w:proofErr w:type="spellStart"/>
+      <w:r>
+        <w:rPr>
+          <w:bCs/>
+        </w:rPr>
+        <w:t>allowing</w:t>
+      </w:r>
+      <w:proofErr w:type="spellEnd"/>
+      <w:r>
+        <w:rPr>
+          <w:bCs/>
+        </w:rPr>
+        <w:t xml:space="preserve"> </w:t>
+      </w:r>
+      <w:proofErr w:type="spellStart"/>
+      <w:r>
+        <w:rPr>
+          <w:bCs/>
+        </w:rPr>
+        <w:t>him</w:t>
+      </w:r>
+      <w:proofErr w:type="spellEnd"/>
+      <w:r>
+        <w:rPr>
+          <w:bCs/>
+        </w:rPr>
+        <w:t xml:space="preserve"> </w:t>
+      </w:r>
+      <w:proofErr w:type="spellStart"/>
+      <w:r>
+        <w:rPr>
+          <w:bCs/>
+        </w:rPr>
+        <w:t>to</w:t>
+      </w:r>
+      <w:proofErr w:type="spellEnd"/>
+      <w:r>
+        <w:rPr>
+          <w:bCs/>
+        </w:rPr>
+        <w:t xml:space="preserve"> do </w:t>
+      </w:r>
+      <w:proofErr w:type="spellStart"/>
+      <w:r>
+        <w:rPr>
+          <w:bCs/>
+        </w:rPr>
+        <w:t>the</w:t>
+      </w:r>
+      <w:proofErr w:type="spellEnd"/>
+      <w:r>
+        <w:rPr>
+          <w:bCs/>
+        </w:rPr>
+        <w:t xml:space="preserve"> </w:t>
+      </w:r>
+      <w:proofErr w:type="spellStart"/>
+      <w:r>
+        <w:rPr>
+          <w:bCs/>
+        </w:rPr>
+        <w:t>paperwork</w:t>
+      </w:r>
+      <w:proofErr w:type="spellEnd"/>
+      <w:r>
+        <w:rPr>
+          <w:bCs/>
+        </w:rPr>
+        <w:t xml:space="preserve"> </w:t>
+      </w:r>
+      <w:proofErr w:type="spellStart"/>
+      <w:r>
+        <w:rPr>
+          <w:bCs/>
+        </w:rPr>
+        <w:t>for</w:t>
+      </w:r>
+      <w:proofErr w:type="spellEnd"/>
+      <w:r>
+        <w:rPr>
+          <w:bCs/>
         </w:rPr>
         <w:t xml:space="preserve"> be </w:t>
       </w:r>
       <w:proofErr w:type="spellStart"/>
       <w:r>
         <w:rPr>
-          <w:b/>
-          <w:bCs/>
-          <w:color w:val="000000"/>
+          <w:bCs/>
+        </w:rPr>
+        <w:t>able</w:t>
+      </w:r>
+      <w:proofErr w:type="spellEnd"/>
+      <w:r>
+        <w:rPr>
+          <w:bCs/>
+        </w:rPr>
+        <w:t xml:space="preserve"> </w:t>
+      </w:r>
+      <w:proofErr w:type="spellStart"/>
+      <w:r>
+        <w:rPr>
+          <w:bCs/>
+        </w:rPr>
+        <w:t>to</w:t>
+      </w:r>
+      <w:proofErr w:type="spellEnd"/>
+      <w:r>
+        <w:rPr>
+          <w:bCs/>
+        </w:rPr>
+        <w:t xml:space="preserve"> </w:t>
+      </w:r>
+      <w:proofErr w:type="spellStart"/>
+      <w:r>
+        <w:rPr>
+          <w:bCs/>
+        </w:rPr>
+        <w:t>get</w:t>
+      </w:r>
+      <w:proofErr w:type="spellEnd"/>
+      <w:r>
+        <w:rPr>
+          <w:bCs/>
+        </w:rPr>
+        <w:t xml:space="preserve"> </w:t>
+      </w:r>
+      <w:proofErr w:type="spellStart"/>
+      <w:r>
+        <w:rPr>
+          <w:bCs/>
+        </w:rPr>
+        <w:t>it</w:t>
+      </w:r>
+      <w:proofErr w:type="spellEnd"/>
+      <w:r>
+        <w:rPr>
+          <w:bCs/>
+        </w:rPr>
+        <w:t xml:space="preserve"> </w:t>
+      </w:r>
+      <w:proofErr w:type="spellStart"/>
+      <w:r>
+        <w:rPr>
+          <w:bCs/>
+        </w:rPr>
+        <w:t>out</w:t>
+      </w:r>
+      <w:proofErr w:type="spellEnd"/>
+      <w:r>
+        <w:rPr>
+          <w:bCs/>
+        </w:rPr>
+        <w:t xml:space="preserve"> </w:t>
+      </w:r>
+      <w:proofErr w:type="spellStart"/>
+      <w:r>
+        <w:rPr>
+          <w:bCs/>
+        </w:rPr>
+        <w:t>of</w:t>
+      </w:r>
+      <w:proofErr w:type="spellEnd"/>
+      <w:r>
+        <w:rPr>
+          <w:bCs/>
+        </w:rPr>
+        <w:t xml:space="preserve"> </w:t>
+      </w:r>
+      <w:proofErr w:type="spellStart"/>
+      <w:r>
+        <w:rPr>
+          <w:bCs/>
         </w:rPr>
         <w:t>the</w:t>
       </w:r>
       <w:proofErr w:type="spellEnd"/>
       <w:r>
         <w:rPr>
-          <w:b/>
-          <w:bCs/>
-          <w:color w:val="000000"/>
-        </w:rPr>
-        <w:t xml:space="preserve"> </w:t>
-      </w:r>
-      <w:proofErr w:type="spellStart"/>
-      <w:r>
-        <w:rPr>
-          <w:b/>
-          <w:bCs/>
-          <w:color w:val="000000"/>
-        </w:rPr>
-        <w:t>biggest</w:t>
-      </w:r>
-      <w:proofErr w:type="spellEnd"/>
-      <w:r>
-        <w:rPr>
-          <w:b/>
-          <w:bCs/>
-          <w:color w:val="000000"/>
-        </w:rPr>
-        <w:t xml:space="preserve"> </w:t>
-      </w:r>
-      <w:proofErr w:type="spellStart"/>
-      <w:r>
-        <w:rPr>
-          <w:b/>
-          <w:bCs/>
-          <w:color w:val="000000"/>
-        </w:rPr>
-        <w:t>problem</w:t>
-      </w:r>
-      <w:proofErr w:type="spellEnd"/>
-      <w:r>
-        <w:rPr>
-          <w:b/>
-          <w:bCs/>
-          <w:color w:val="000000"/>
-        </w:rPr>
-        <w:t xml:space="preserve"> </w:t>
-      </w:r>
-      <w:proofErr w:type="spellStart"/>
-      <w:r>
-        <w:rPr>
-          <w:b/>
-          <w:bCs/>
-          <w:color w:val="000000"/>
-        </w:rPr>
-        <w:t>that</w:t>
-      </w:r>
-      <w:proofErr w:type="spellEnd"/>
-      <w:r>
-        <w:rPr>
-          <w:b/>
-          <w:bCs/>
-          <w:color w:val="000000"/>
-        </w:rPr>
-        <w:t xml:space="preserve"> </w:t>
-      </w:r>
-      <w:proofErr w:type="spellStart"/>
-      <w:r>
-        <w:rPr>
-          <w:b/>
-          <w:bCs/>
-          <w:color w:val="000000"/>
-        </w:rPr>
-        <w:t>our</w:t>
-      </w:r>
-      <w:proofErr w:type="spellEnd"/>
-      <w:r>
-        <w:rPr>
-          <w:b/>
-          <w:bCs/>
-          <w:color w:val="000000"/>
-        </w:rPr>
-        <w:t xml:space="preserve"> </w:t>
-      </w:r>
-      <w:proofErr w:type="spellStart"/>
-      <w:r>
-        <w:rPr>
-          <w:b/>
-          <w:bCs/>
-          <w:color w:val="000000"/>
-        </w:rPr>
-        <w:t>application</w:t>
-      </w:r>
-      <w:proofErr w:type="spellEnd"/>
-      <w:r>
-        <w:rPr>
-          <w:b/>
-          <w:bCs/>
-          <w:color w:val="000000"/>
-        </w:rPr>
-        <w:t xml:space="preserve"> </w:t>
-      </w:r>
-      <w:proofErr w:type="spellStart"/>
-      <w:r>
-        <w:rPr>
-          <w:b/>
-          <w:bCs/>
-          <w:color w:val="000000"/>
-        </w:rPr>
-        <w:t>should</w:t>
-      </w:r>
-      <w:proofErr w:type="spellEnd"/>
-      <w:r>
-        <w:rPr>
-          <w:b/>
-          <w:bCs/>
-          <w:color w:val="000000"/>
-        </w:rPr>
-        <w:t xml:space="preserve"> </w:t>
-      </w:r>
-      <w:proofErr w:type="spellStart"/>
-      <w:r>
-        <w:rPr>
-          <w:b/>
-          <w:bCs/>
-          <w:color w:val="000000"/>
-        </w:rPr>
-        <w:t>solve</w:t>
-      </w:r>
-      <w:proofErr w:type="spellEnd"/>
-      <w:r>
-        <w:rPr>
-          <w:b/>
-          <w:bCs/>
-          <w:color w:val="000000"/>
-        </w:rPr>
-        <w:t>?</w:t>
-      </w:r>
-      <w:proofErr w:type="gramEnd"/>
-    </w:p>
-    <w:p>
-      <w:pPr>
-        <w:rPr>
-          <w:b/>
-        </w:rPr>
-      </w:pPr>
-    </w:p>
-    <w:p>
-      <w:pPr>
+          <w:bCs/>
+        </w:rPr>
+        <w:t xml:space="preserve"> </w:t>
+      </w:r>
+      <w:proofErr w:type="spellStart"/>
+      <w:r>
+        <w:rPr>
+          <w:bCs/>
+        </w:rPr>
+        <w:t>library</w:t>
+      </w:r>
+      <w:proofErr w:type="spellEnd"/>
+      <w:r>
+        <w:rPr>
+          <w:bCs/>
+        </w:rPr>
+        <w:t xml:space="preserve"> </w:t>
+      </w:r>
+      <w:proofErr w:type="spellStart"/>
+      <w:r>
+        <w:rPr>
+          <w:bCs/>
+        </w:rPr>
+        <w:t>quickly</w:t>
+      </w:r>
+      <w:proofErr w:type="spellEnd"/>
+      <w:r>
+        <w:rPr>
+          <w:bCs/>
+        </w:rPr>
+        <w:t xml:space="preserve"> and </w:t>
+      </w:r>
+      <w:proofErr w:type="spellStart"/>
+      <w:r>
+        <w:rPr>
+          <w:bCs/>
+        </w:rPr>
+        <w:t>easily</w:t>
+      </w:r>
+      <w:proofErr w:type="spellEnd"/>
+      <w:r>
+        <w:rPr>
+          <w:bCs/>
+        </w:rPr>
+        <w:t>.</w:t>
+      </w:r>
+    </w:p>
+    <w:p>
+      <w:pPr>
+        <w:pStyle w:val="Prrafodelista"/>
         <w:rPr>
           <w:b/>
         </w:rPr>
@@ -947,13 +1820,322 @@
           <w:b/>
         </w:rPr>
       </w:pPr>
-    </w:p>
-    <w:p>
-      <w:pPr>
-        <w:rPr>
-          <w:b/>
-        </w:rPr>
-      </w:pPr>
+      <w:proofErr w:type="spellStart"/>
+      <w:r>
+        <w:rPr>
+          <w:b/>
+        </w:rPr>
+        <w:t>What</w:t>
+      </w:r>
+      <w:proofErr w:type="spellEnd"/>
+      <w:r>
+        <w:rPr>
+          <w:b/>
+        </w:rPr>
+        <w:t xml:space="preserve"> </w:t>
+      </w:r>
+      <w:proofErr w:type="spellStart"/>
+      <w:r>
+        <w:rPr>
+          <w:b/>
+        </w:rPr>
+        <w:t>kind</w:t>
+      </w:r>
+      <w:proofErr w:type="spellEnd"/>
+      <w:r>
+        <w:rPr>
+          <w:b/>
+        </w:rPr>
+        <w:t xml:space="preserve"> </w:t>
+      </w:r>
+      <w:proofErr w:type="spellStart"/>
+      <w:r>
+        <w:rPr>
+          <w:b/>
+        </w:rPr>
+        <w:t>of</w:t>
+      </w:r>
+      <w:proofErr w:type="spellEnd"/>
+      <w:r>
+        <w:rPr>
+          <w:b/>
+        </w:rPr>
+        <w:t xml:space="preserve"> </w:t>
+      </w:r>
+      <w:proofErr w:type="spellStart"/>
+      <w:r>
+        <w:rPr>
+          <w:b/>
+        </w:rPr>
+        <w:t>people</w:t>
+      </w:r>
+      <w:proofErr w:type="spellEnd"/>
+      <w:r>
+        <w:rPr>
+          <w:b/>
+        </w:rPr>
+        <w:t xml:space="preserve"> are </w:t>
+      </w:r>
+      <w:proofErr w:type="spellStart"/>
+      <w:r>
+        <w:rPr>
+          <w:b/>
+        </w:rPr>
+        <w:t>the</w:t>
+      </w:r>
+      <w:proofErr w:type="spellEnd"/>
+      <w:r>
+        <w:rPr>
+          <w:b/>
+        </w:rPr>
+        <w:t xml:space="preserve"> </w:t>
+      </w:r>
+      <w:proofErr w:type="spellStart"/>
+      <w:r>
+        <w:rPr>
+          <w:b/>
+        </w:rPr>
+        <w:t>ones</w:t>
+      </w:r>
+      <w:proofErr w:type="spellEnd"/>
+      <w:r>
+        <w:rPr>
+          <w:b/>
+        </w:rPr>
+        <w:t xml:space="preserve"> </w:t>
+      </w:r>
+      <w:proofErr w:type="spellStart"/>
+      <w:r>
+        <w:rPr>
+          <w:b/>
+        </w:rPr>
+        <w:t>who</w:t>
+      </w:r>
+      <w:proofErr w:type="spellEnd"/>
+      <w:r>
+        <w:rPr>
+          <w:b/>
+        </w:rPr>
+        <w:t xml:space="preserve"> use </w:t>
+      </w:r>
+      <w:proofErr w:type="spellStart"/>
+      <w:r>
+        <w:rPr>
+          <w:b/>
+        </w:rPr>
+        <w:t>the</w:t>
+      </w:r>
+      <w:proofErr w:type="spellEnd"/>
+      <w:r>
+        <w:rPr>
+          <w:b/>
+        </w:rPr>
+        <w:t xml:space="preserve"> </w:t>
+      </w:r>
+      <w:proofErr w:type="spellStart"/>
+      <w:r>
+        <w:rPr>
+          <w:b/>
+        </w:rPr>
+        <w:t>library</w:t>
+      </w:r>
+      <w:proofErr w:type="spellEnd"/>
+      <w:r>
+        <w:rPr>
+          <w:b/>
+        </w:rPr>
+        <w:t xml:space="preserve"> </w:t>
+      </w:r>
+      <w:proofErr w:type="spellStart"/>
+      <w:r>
+        <w:rPr>
+          <w:b/>
+        </w:rPr>
+        <w:t>the</w:t>
+      </w:r>
+      <w:proofErr w:type="spellEnd"/>
+      <w:r>
+        <w:rPr>
+          <w:b/>
+        </w:rPr>
+        <w:t xml:space="preserve"> </w:t>
+      </w:r>
+      <w:proofErr w:type="spellStart"/>
+      <w:r>
+        <w:rPr>
+          <w:b/>
+        </w:rPr>
+        <w:t>most</w:t>
+      </w:r>
+      <w:proofErr w:type="spellEnd"/>
+      <w:r>
+        <w:rPr>
+          <w:b/>
+        </w:rPr>
+        <w:t>?</w:t>
+      </w:r>
+    </w:p>
+    <w:p>
+      <w:pPr>
+        <w:pStyle w:val="Prrafodelista"/>
+        <w:rPr>
+          <w:bCs/>
+        </w:rPr>
+      </w:pPr>
+      <w:proofErr w:type="spellStart"/>
+      <w:r>
+        <w:rPr>
+          <w:bCs/>
+        </w:rPr>
+        <w:t>The</w:t>
+      </w:r>
+      <w:proofErr w:type="spellEnd"/>
+      <w:r>
+        <w:rPr>
+          <w:bCs/>
+        </w:rPr>
+        <w:t xml:space="preserve"> </w:t>
+      </w:r>
+      <w:proofErr w:type="spellStart"/>
+      <w:r>
+        <w:rPr>
+          <w:bCs/>
+        </w:rPr>
+        <w:t>most</w:t>
+      </w:r>
+      <w:proofErr w:type="spellEnd"/>
+      <w:r>
+        <w:rPr>
+          <w:bCs/>
+        </w:rPr>
+        <w:t xml:space="preserve"> </w:t>
+      </w:r>
+      <w:proofErr w:type="spellStart"/>
+      <w:r>
+        <w:rPr>
+          <w:bCs/>
+        </w:rPr>
+        <w:t>common</w:t>
+      </w:r>
+      <w:proofErr w:type="spellEnd"/>
+      <w:r>
+        <w:rPr>
+          <w:bCs/>
+        </w:rPr>
+        <w:t xml:space="preserve"> </w:t>
+      </w:r>
+      <w:proofErr w:type="spellStart"/>
+      <w:r>
+        <w:rPr>
+          <w:bCs/>
+        </w:rPr>
+        <w:t>users</w:t>
+      </w:r>
+      <w:proofErr w:type="spellEnd"/>
+      <w:r>
+        <w:rPr>
+          <w:bCs/>
+        </w:rPr>
+        <w:t xml:space="preserve"> are </w:t>
+      </w:r>
+      <w:proofErr w:type="spellStart"/>
+      <w:r>
+        <w:rPr>
+          <w:bCs/>
+        </w:rPr>
+        <w:t>university</w:t>
+      </w:r>
+      <w:proofErr w:type="spellEnd"/>
+      <w:r>
+        <w:rPr>
+          <w:bCs/>
+        </w:rPr>
+        <w:t xml:space="preserve"> </w:t>
+      </w:r>
+      <w:proofErr w:type="spellStart"/>
+      <w:r>
+        <w:rPr>
+          <w:bCs/>
+        </w:rPr>
+        <w:t>students</w:t>
+      </w:r>
+      <w:proofErr w:type="spellEnd"/>
+      <w:r>
+        <w:rPr>
+          <w:bCs/>
+        </w:rPr>
+        <w:t xml:space="preserve">, </w:t>
+      </w:r>
+      <w:proofErr w:type="spellStart"/>
+      <w:r>
+        <w:rPr>
+          <w:bCs/>
+        </w:rPr>
+        <w:t>mainly</w:t>
+      </w:r>
+      <w:proofErr w:type="spellEnd"/>
+      <w:r>
+        <w:rPr>
+          <w:bCs/>
+        </w:rPr>
+        <w:t xml:space="preserve"> </w:t>
+      </w:r>
+      <w:proofErr w:type="spellStart"/>
+      <w:r>
+        <w:rPr>
+          <w:bCs/>
+        </w:rPr>
+        <w:t>history</w:t>
+      </w:r>
+      <w:proofErr w:type="spellEnd"/>
+      <w:r>
+        <w:rPr>
+          <w:bCs/>
+        </w:rPr>
+        <w:t xml:space="preserve"> </w:t>
+      </w:r>
+      <w:proofErr w:type="spellStart"/>
+      <w:r>
+        <w:rPr>
+          <w:bCs/>
+        </w:rPr>
+        <w:t>or</w:t>
+      </w:r>
+      <w:proofErr w:type="spellEnd"/>
+      <w:r>
+        <w:rPr>
+          <w:bCs/>
+        </w:rPr>
+        <w:t xml:space="preserve"> </w:t>
+      </w:r>
+      <w:proofErr w:type="spellStart"/>
+      <w:r>
+        <w:rPr>
+          <w:bCs/>
+        </w:rPr>
+        <w:t>law</w:t>
+      </w:r>
+      <w:proofErr w:type="spellEnd"/>
+      <w:r>
+        <w:rPr>
+          <w:bCs/>
+        </w:rPr>
+        <w:t xml:space="preserve"> </w:t>
+      </w:r>
+      <w:proofErr w:type="spellStart"/>
+      <w:r>
+        <w:rPr>
+          <w:bCs/>
+        </w:rPr>
+        <w:t>students</w:t>
+      </w:r>
+      <w:proofErr w:type="spellEnd"/>
+      <w:r>
+        <w:rPr>
+          <w:bCs/>
+        </w:rPr>
+        <w:t>.</w:t>
+      </w:r>
     </w:p>
     <w:p>
       <w:pPr>

</xml_diff>